<commit_message>
Technical Safety Concept is complete
</commit_message>
<xml_diff>
--- a/04_TechnicalSafetyConcept_LaneAssistance.docx
+++ b/04_TechnicalSafetyConcept_LaneAssistance.docx
@@ -15,7 +15,9 @@
         </w:rPr>
       </w:pPr>
       <w:bookmarkStart w:id="0" w:name="_gc2pz7m8v7e" w:colFirst="0" w:colLast="0"/>
+      <w:bookmarkStart w:id="1" w:name="_GoBack"/>
       <w:bookmarkEnd w:id="0"/>
+      <w:bookmarkEnd w:id="1"/>
       <w:r>
         <w:rPr>
           <w:noProof/>
@@ -128,8 +130,8 @@
           <w:szCs w:val="48"/>
         </w:rPr>
       </w:pPr>
-      <w:bookmarkStart w:id="1" w:name="_26sbew8fa0gp" w:colFirst="0" w:colLast="0"/>
-      <w:bookmarkEnd w:id="1"/>
+      <w:bookmarkStart w:id="2" w:name="_26sbew8fa0gp" w:colFirst="0" w:colLast="0"/>
+      <w:bookmarkEnd w:id="2"/>
     </w:p>
     <w:p>
       <w:pPr>
@@ -141,8 +143,8 @@
           <w:szCs w:val="48"/>
         </w:rPr>
       </w:pPr>
-      <w:bookmarkStart w:id="2" w:name="_1v0rwb789wl3" w:colFirst="0" w:colLast="0"/>
-      <w:bookmarkEnd w:id="2"/>
+      <w:bookmarkStart w:id="3" w:name="_1v0rwb789wl3" w:colFirst="0" w:colLast="0"/>
+      <w:bookmarkEnd w:id="3"/>
     </w:p>
     <w:p>
       <w:pPr>
@@ -153,8 +155,8 @@
           <w:szCs w:val="48"/>
         </w:rPr>
       </w:pPr>
-      <w:bookmarkStart w:id="3" w:name="_2468oyeg0eef" w:colFirst="0" w:colLast="0"/>
-      <w:bookmarkEnd w:id="3"/>
+      <w:bookmarkStart w:id="4" w:name="_2468oyeg0eef" w:colFirst="0" w:colLast="0"/>
+      <w:bookmarkEnd w:id="4"/>
     </w:p>
     <w:p/>
     <w:p/>
@@ -164,8 +166,8 @@
         <w:contextualSpacing w:val="0"/>
         <w:jc w:val="right"/>
       </w:pPr>
-      <w:bookmarkStart w:id="4" w:name="_ug35toubx59n" w:colFirst="0" w:colLast="0"/>
-      <w:bookmarkEnd w:id="4"/>
+      <w:bookmarkStart w:id="5" w:name="_ug35toubx59n" w:colFirst="0" w:colLast="0"/>
+      <w:bookmarkEnd w:id="5"/>
       <w:r>
         <w:rPr>
           <w:sz w:val="48"/>
@@ -186,14 +188,19 @@
         <w:rPr>
           <w:b/>
         </w:rPr>
-        <w:t xml:space="preserve">Document Version: </w:t>
+        <w:t>Document Version:</w:t>
       </w:r>
       <w:r>
         <w:rPr>
           <w:b/>
-          <w:color w:val="B7B7B7"/>
         </w:rPr>
-        <w:t>[Version]</w:t>
+        <w:t xml:space="preserve"> 0.</w:t>
+      </w:r>
+      <w:r>
+        <w:rPr>
+          <w:b/>
+        </w:rPr>
+        <w:t>2</w:t>
       </w:r>
     </w:p>
     <w:p>
@@ -223,8 +230,8 @@
           <w:szCs w:val="48"/>
         </w:rPr>
       </w:pPr>
-      <w:bookmarkStart w:id="5" w:name="_l0poj5uo1qme" w:colFirst="0" w:colLast="0"/>
-      <w:bookmarkEnd w:id="5"/>
+      <w:bookmarkStart w:id="6" w:name="_l0poj5uo1qme" w:colFirst="0" w:colLast="0"/>
+      <w:bookmarkEnd w:id="6"/>
       <w:r>
         <w:rPr>
           <w:noProof/>
@@ -283,8 +290,8 @@
           <w:szCs w:val="48"/>
         </w:rPr>
       </w:pPr>
-      <w:bookmarkStart w:id="6" w:name="_whbjx426p9hs" w:colFirst="0" w:colLast="0"/>
-      <w:bookmarkEnd w:id="6"/>
+      <w:bookmarkStart w:id="7" w:name="_whbjx426p9hs" w:colFirst="0" w:colLast="0"/>
+      <w:bookmarkEnd w:id="7"/>
       <w:r>
         <w:br w:type="page"/>
       </w:r>
@@ -296,12 +303,12 @@
         <w:spacing w:before="480" w:after="180" w:line="240" w:lineRule="auto"/>
         <w:contextualSpacing w:val="0"/>
       </w:pPr>
-      <w:bookmarkStart w:id="7" w:name="_Toc508233109"/>
+      <w:bookmarkStart w:id="8" w:name="_Toc508299208"/>
       <w:r>
         <w:lastRenderedPageBreak/>
         <w:t>Document history</w:t>
       </w:r>
-      <w:bookmarkEnd w:id="7"/>
+      <w:bookmarkEnd w:id="8"/>
     </w:p>
     <w:tbl>
       <w:tblPr>
@@ -475,79 +482,71 @@
                 <w:sz w:val="22"/>
                 <w:szCs w:val="22"/>
               </w:rPr>
-              <w:t>1.0</w:t>
-            </w:r>
-          </w:p>
-        </w:tc>
-        <w:tc>
-          <w:tcPr>
-            <w:tcW w:w="2100" w:type="dxa"/>
-          </w:tcPr>
-          <w:p>
-            <w:pPr>
-              <w:widowControl w:val="0"/>
-              <w:contextualSpacing w:val="0"/>
+              <w:t>0</w:t>
+            </w:r>
+            <w:r>
               <w:rPr>
                 <w:rFonts w:ascii="Calibri" w:eastAsia="Calibri" w:hAnsi="Calibri" w:cs="Calibri"/>
                 <w:sz w:val="22"/>
                 <w:szCs w:val="22"/>
               </w:rPr>
-            </w:pPr>
-            <w:r>
+              <w:t>.1</w:t>
+            </w:r>
+          </w:p>
+        </w:tc>
+        <w:tc>
+          <w:tcPr>
+            <w:tcW w:w="2100" w:type="dxa"/>
+          </w:tcPr>
+          <w:p>
+            <w:pPr>
+              <w:widowControl w:val="0"/>
+              <w:contextualSpacing w:val="0"/>
               <w:rPr>
                 <w:rFonts w:ascii="Calibri" w:eastAsia="Calibri" w:hAnsi="Calibri" w:cs="Calibri"/>
                 <w:sz w:val="22"/>
                 <w:szCs w:val="22"/>
               </w:rPr>
-              <w:t>Ken Overholt</w:t>
-            </w:r>
-          </w:p>
-        </w:tc>
-        <w:tc>
-          <w:tcPr>
-            <w:tcW w:w="4785" w:type="dxa"/>
-          </w:tcPr>
-          <w:p>
-            <w:pPr>
-              <w:widowControl w:val="0"/>
-              <w:contextualSpacing w:val="0"/>
+            </w:pPr>
+            <w:r>
               <w:rPr>
                 <w:rFonts w:ascii="Calibri" w:eastAsia="Calibri" w:hAnsi="Calibri" w:cs="Calibri"/>
                 <w:sz w:val="22"/>
                 <w:szCs w:val="22"/>
               </w:rPr>
-            </w:pPr>
-            <w:r>
+              <w:t>Ken Overholt</w:t>
+            </w:r>
+          </w:p>
+        </w:tc>
+        <w:tc>
+          <w:tcPr>
+            <w:tcW w:w="4785" w:type="dxa"/>
+          </w:tcPr>
+          <w:p>
+            <w:pPr>
+              <w:widowControl w:val="0"/>
+              <w:contextualSpacing w:val="0"/>
               <w:rPr>
                 <w:rFonts w:ascii="Calibri" w:eastAsia="Calibri" w:hAnsi="Calibri" w:cs="Calibri"/>
                 <w:sz w:val="22"/>
                 <w:szCs w:val="22"/>
               </w:rPr>
-              <w:t>Initial draft</w:t>
-            </w:r>
-          </w:p>
-        </w:tc>
-      </w:tr>
-      <w:tr>
-        <w:tc>
-          <w:tcPr>
-            <w:tcW w:w="1470" w:type="dxa"/>
-          </w:tcPr>
-          <w:p>
-            <w:pPr>
-              <w:widowControl w:val="0"/>
-              <w:contextualSpacing w:val="0"/>
+            </w:pPr>
+            <w:r>
               <w:rPr>
                 <w:rFonts w:ascii="Calibri" w:eastAsia="Calibri" w:hAnsi="Calibri" w:cs="Calibri"/>
                 <w:sz w:val="22"/>
                 <w:szCs w:val="22"/>
               </w:rPr>
-            </w:pPr>
-          </w:p>
-        </w:tc>
-        <w:tc>
-          <w:tcPr>
-            <w:tcW w:w="1275" w:type="dxa"/>
+              <w:t>Initial draft</w:t>
+            </w:r>
+          </w:p>
+        </w:tc>
+      </w:tr>
+      <w:tr>
+        <w:tc>
+          <w:tcPr>
+            <w:tcW w:w="1470" w:type="dxa"/>
           </w:tcPr>
           <w:p>
             <w:pPr>
@@ -559,27 +558,19 @@
                 <w:szCs w:val="22"/>
               </w:rPr>
             </w:pPr>
-          </w:p>
-        </w:tc>
-        <w:tc>
-          <w:tcPr>
-            <w:tcW w:w="2100" w:type="dxa"/>
-          </w:tcPr>
-          <w:p>
-            <w:pPr>
-              <w:widowControl w:val="0"/>
-              <w:contextualSpacing w:val="0"/>
+            <w:r>
               <w:rPr>
                 <w:rFonts w:ascii="Calibri" w:eastAsia="Calibri" w:hAnsi="Calibri" w:cs="Calibri"/>
                 <w:sz w:val="22"/>
                 <w:szCs w:val="22"/>
               </w:rPr>
-            </w:pPr>
-          </w:p>
-        </w:tc>
-        <w:tc>
-          <w:tcPr>
-            <w:tcW w:w="4785" w:type="dxa"/>
+              <w:t>3/8/18</w:t>
+            </w:r>
+          </w:p>
+        </w:tc>
+        <w:tc>
+          <w:tcPr>
+            <w:tcW w:w="1275" w:type="dxa"/>
           </w:tcPr>
           <w:p>
             <w:pPr>
@@ -591,29 +582,19 @@
                 <w:szCs w:val="22"/>
               </w:rPr>
             </w:pPr>
-          </w:p>
-        </w:tc>
-      </w:tr>
-      <w:tr>
-        <w:tc>
-          <w:tcPr>
-            <w:tcW w:w="1470" w:type="dxa"/>
-          </w:tcPr>
-          <w:p>
-            <w:pPr>
-              <w:widowControl w:val="0"/>
-              <w:contextualSpacing w:val="0"/>
+            <w:r>
               <w:rPr>
                 <w:rFonts w:ascii="Calibri" w:eastAsia="Calibri" w:hAnsi="Calibri" w:cs="Calibri"/>
                 <w:sz w:val="22"/>
                 <w:szCs w:val="22"/>
               </w:rPr>
-            </w:pPr>
-          </w:p>
-        </w:tc>
-        <w:tc>
-          <w:tcPr>
-            <w:tcW w:w="1275" w:type="dxa"/>
+              <w:t>0.2</w:t>
+            </w:r>
+          </w:p>
+        </w:tc>
+        <w:tc>
+          <w:tcPr>
+            <w:tcW w:w="2100" w:type="dxa"/>
           </w:tcPr>
           <w:p>
             <w:pPr>
@@ -625,22 +606,14 @@
                 <w:szCs w:val="22"/>
               </w:rPr>
             </w:pPr>
-          </w:p>
-        </w:tc>
-        <w:tc>
-          <w:tcPr>
-            <w:tcW w:w="2100" w:type="dxa"/>
-          </w:tcPr>
-          <w:p>
-            <w:pPr>
-              <w:widowControl w:val="0"/>
-              <w:contextualSpacing w:val="0"/>
+            <w:r>
               <w:rPr>
                 <w:rFonts w:ascii="Calibri" w:eastAsia="Calibri" w:hAnsi="Calibri" w:cs="Calibri"/>
                 <w:sz w:val="22"/>
                 <w:szCs w:val="22"/>
               </w:rPr>
-            </w:pPr>
+              <w:t>Ken Overholt</w:t>
+            </w:r>
           </w:p>
         </w:tc>
         <w:tc>
@@ -657,29 +630,21 @@
                 <w:szCs w:val="22"/>
               </w:rPr>
             </w:pPr>
-          </w:p>
-        </w:tc>
-      </w:tr>
-      <w:tr>
-        <w:tc>
-          <w:tcPr>
-            <w:tcW w:w="1470" w:type="dxa"/>
-          </w:tcPr>
-          <w:p>
-            <w:pPr>
-              <w:widowControl w:val="0"/>
-              <w:contextualSpacing w:val="0"/>
+            <w:r>
               <w:rPr>
                 <w:rFonts w:ascii="Calibri" w:eastAsia="Calibri" w:hAnsi="Calibri" w:cs="Calibri"/>
                 <w:sz w:val="22"/>
                 <w:szCs w:val="22"/>
               </w:rPr>
-            </w:pPr>
-          </w:p>
-        </w:tc>
-        <w:tc>
-          <w:tcPr>
-            <w:tcW w:w="1275" w:type="dxa"/>
+              <w:t>Candidate for final release</w:t>
+            </w:r>
+          </w:p>
+        </w:tc>
+      </w:tr>
+      <w:tr>
+        <w:tc>
+          <w:tcPr>
+            <w:tcW w:w="1470" w:type="dxa"/>
           </w:tcPr>
           <w:p>
             <w:pPr>
@@ -695,7 +660,7 @@
         </w:tc>
         <w:tc>
           <w:tcPr>
-            <w:tcW w:w="2100" w:type="dxa"/>
+            <w:tcW w:w="1275" w:type="dxa"/>
           </w:tcPr>
           <w:p>
             <w:pPr>
@@ -711,7 +676,7 @@
         </w:tc>
         <w:tc>
           <w:tcPr>
-            <w:tcW w:w="4785" w:type="dxa"/>
+            <w:tcW w:w="2100" w:type="dxa"/>
           </w:tcPr>
           <w:p>
             <w:pPr>
@@ -725,11 +690,9 @@
             </w:pPr>
           </w:p>
         </w:tc>
-      </w:tr>
-      <w:tr>
-        <w:tc>
-          <w:tcPr>
-            <w:tcW w:w="1470" w:type="dxa"/>
+        <w:tc>
+          <w:tcPr>
+            <w:tcW w:w="4785" w:type="dxa"/>
           </w:tcPr>
           <w:p>
             <w:pPr>
@@ -743,9 +706,11 @@
             </w:pPr>
           </w:p>
         </w:tc>
-        <w:tc>
-          <w:tcPr>
-            <w:tcW w:w="1275" w:type="dxa"/>
+      </w:tr>
+      <w:tr>
+        <w:tc>
+          <w:tcPr>
+            <w:tcW w:w="1470" w:type="dxa"/>
           </w:tcPr>
           <w:p>
             <w:pPr>
@@ -757,8 +722,90 @@
                 <w:szCs w:val="22"/>
               </w:rPr>
             </w:pPr>
-            <w:bookmarkStart w:id="8" w:name="_2s8eyo1" w:colFirst="0" w:colLast="0"/>
-            <w:bookmarkEnd w:id="8"/>
+          </w:p>
+        </w:tc>
+        <w:tc>
+          <w:tcPr>
+            <w:tcW w:w="1275" w:type="dxa"/>
+          </w:tcPr>
+          <w:p>
+            <w:pPr>
+              <w:widowControl w:val="0"/>
+              <w:contextualSpacing w:val="0"/>
+              <w:rPr>
+                <w:rFonts w:ascii="Calibri" w:eastAsia="Calibri" w:hAnsi="Calibri" w:cs="Calibri"/>
+                <w:sz w:val="22"/>
+                <w:szCs w:val="22"/>
+              </w:rPr>
+            </w:pPr>
+          </w:p>
+        </w:tc>
+        <w:tc>
+          <w:tcPr>
+            <w:tcW w:w="2100" w:type="dxa"/>
+          </w:tcPr>
+          <w:p>
+            <w:pPr>
+              <w:widowControl w:val="0"/>
+              <w:contextualSpacing w:val="0"/>
+              <w:rPr>
+                <w:rFonts w:ascii="Calibri" w:eastAsia="Calibri" w:hAnsi="Calibri" w:cs="Calibri"/>
+                <w:sz w:val="22"/>
+                <w:szCs w:val="22"/>
+              </w:rPr>
+            </w:pPr>
+          </w:p>
+        </w:tc>
+        <w:tc>
+          <w:tcPr>
+            <w:tcW w:w="4785" w:type="dxa"/>
+          </w:tcPr>
+          <w:p>
+            <w:pPr>
+              <w:widowControl w:val="0"/>
+              <w:contextualSpacing w:val="0"/>
+              <w:rPr>
+                <w:rFonts w:ascii="Calibri" w:eastAsia="Calibri" w:hAnsi="Calibri" w:cs="Calibri"/>
+                <w:sz w:val="22"/>
+                <w:szCs w:val="22"/>
+              </w:rPr>
+            </w:pPr>
+          </w:p>
+        </w:tc>
+      </w:tr>
+      <w:tr>
+        <w:tc>
+          <w:tcPr>
+            <w:tcW w:w="1470" w:type="dxa"/>
+          </w:tcPr>
+          <w:p>
+            <w:pPr>
+              <w:widowControl w:val="0"/>
+              <w:contextualSpacing w:val="0"/>
+              <w:rPr>
+                <w:rFonts w:ascii="Calibri" w:eastAsia="Calibri" w:hAnsi="Calibri" w:cs="Calibri"/>
+                <w:sz w:val="22"/>
+                <w:szCs w:val="22"/>
+              </w:rPr>
+            </w:pPr>
+          </w:p>
+        </w:tc>
+        <w:tc>
+          <w:tcPr>
+            <w:tcW w:w="1275" w:type="dxa"/>
+          </w:tcPr>
+          <w:p>
+            <w:pPr>
+              <w:widowControl w:val="0"/>
+              <w:contextualSpacing w:val="0"/>
+              <w:rPr>
+                <w:rFonts w:ascii="Calibri" w:eastAsia="Calibri" w:hAnsi="Calibri" w:cs="Calibri"/>
+                <w:sz w:val="22"/>
+                <w:szCs w:val="22"/>
+              </w:rPr>
+            </w:pPr>
+            <w:bookmarkStart w:id="9" w:name="_2s8eyo1" w:colFirst="0" w:colLast="0"/>
+            <w:bookmarkEnd w:id="9"/>
           </w:p>
         </w:tc>
         <w:tc>
@@ -802,8 +849,8 @@
         <w:spacing w:before="480" w:after="180" w:line="240" w:lineRule="auto"/>
         <w:contextualSpacing w:val="0"/>
       </w:pPr>
-      <w:bookmarkStart w:id="9" w:name="_dksuaje1rr9b" w:colFirst="0" w:colLast="0"/>
-      <w:bookmarkEnd w:id="9"/>
+      <w:bookmarkStart w:id="10" w:name="_dksuaje1rr9b" w:colFirst="0" w:colLast="0"/>
+      <w:bookmarkEnd w:id="10"/>
     </w:p>
     <w:p>
       <w:pPr>
@@ -812,13 +859,13 @@
         <w:spacing w:before="480" w:after="180" w:line="240" w:lineRule="auto"/>
         <w:contextualSpacing w:val="0"/>
       </w:pPr>
-      <w:bookmarkStart w:id="10" w:name="_mpqza6jxmg1n" w:colFirst="0" w:colLast="0"/>
-      <w:bookmarkStart w:id="11" w:name="_Toc508233110"/>
-      <w:bookmarkEnd w:id="10"/>
+      <w:bookmarkStart w:id="11" w:name="_mpqza6jxmg1n" w:colFirst="0" w:colLast="0"/>
+      <w:bookmarkStart w:id="12" w:name="_Toc508299209"/>
+      <w:bookmarkEnd w:id="11"/>
       <w:r>
         <w:t>Table of Contents</w:t>
       </w:r>
-      <w:bookmarkEnd w:id="11"/>
+      <w:bookmarkEnd w:id="12"/>
     </w:p>
     <w:sdt>
       <w:sdtPr>
@@ -873,7 +920,7 @@
           <w:r>
             <w:fldChar w:fldCharType="separate"/>
           </w:r>
-          <w:hyperlink w:anchor="_Toc508233109" w:history="1">
+          <w:hyperlink w:anchor="_Toc508299208" w:history="1">
             <w:r>
               <w:rPr>
                 <w:rStyle w:val="Hyperlink"/>
@@ -900,7 +947,7 @@
                 <w:noProof/>
                 <w:webHidden/>
               </w:rPr>
-              <w:instrText xml:space="preserve"> PAGEREF _Toc508233109 \h </w:instrText>
+              <w:instrText xml:space="preserve"> PAGEREF _Toc508299208 \h </w:instrText>
             </w:r>
             <w:r>
               <w:rPr>
@@ -944,7 +991,7 @@
               <w:lang w:val="en-US"/>
             </w:rPr>
           </w:pPr>
-          <w:hyperlink w:anchor="_Toc508233110" w:history="1">
+          <w:hyperlink w:anchor="_Toc508299209" w:history="1">
             <w:r>
               <w:rPr>
                 <w:rStyle w:val="Hyperlink"/>
@@ -971,7 +1018,7 @@
                 <w:noProof/>
                 <w:webHidden/>
               </w:rPr>
-              <w:instrText xml:space="preserve"> PAGEREF _Toc508233110 \h </w:instrText>
+              <w:instrText xml:space="preserve"> PAGEREF _Toc508299209 \h </w:instrText>
             </w:r>
             <w:r>
               <w:rPr>
@@ -1015,7 +1062,7 @@
               <w:lang w:val="en-US"/>
             </w:rPr>
           </w:pPr>
-          <w:hyperlink w:anchor="_Toc508233111" w:history="1">
+          <w:hyperlink w:anchor="_Toc508299210" w:history="1">
             <w:r>
               <w:rPr>
                 <w:rStyle w:val="Hyperlink"/>
@@ -1042,7 +1089,7 @@
                 <w:noProof/>
                 <w:webHidden/>
               </w:rPr>
-              <w:instrText xml:space="preserve"> PAGEREF _Toc508233111 \h </w:instrText>
+              <w:instrText xml:space="preserve"> PAGEREF _Toc508299210 \h </w:instrText>
             </w:r>
             <w:r>
               <w:rPr>
@@ -1086,7 +1133,7 @@
               <w:lang w:val="en-US"/>
             </w:rPr>
           </w:pPr>
-          <w:hyperlink w:anchor="_Toc508233112" w:history="1">
+          <w:hyperlink w:anchor="_Toc508299211" w:history="1">
             <w:r>
               <w:rPr>
                 <w:rStyle w:val="Hyperlink"/>
@@ -1113,7 +1160,7 @@
                 <w:noProof/>
                 <w:webHidden/>
               </w:rPr>
-              <w:instrText xml:space="preserve"> PAGEREF _Toc508233112 \h </w:instrText>
+              <w:instrText xml:space="preserve"> PAGEREF _Toc508299211 \h </w:instrText>
             </w:r>
             <w:r>
               <w:rPr>
@@ -1157,7 +1204,7 @@
               <w:lang w:val="en-US"/>
             </w:rPr>
           </w:pPr>
-          <w:hyperlink w:anchor="_Toc508233113" w:history="1">
+          <w:hyperlink w:anchor="_Toc508299212" w:history="1">
             <w:r>
               <w:rPr>
                 <w:rStyle w:val="Hyperlink"/>
@@ -1184,7 +1231,7 @@
                 <w:noProof/>
                 <w:webHidden/>
               </w:rPr>
-              <w:instrText xml:space="preserve"> PAGEREF _Toc508233113 \h </w:instrText>
+              <w:instrText xml:space="preserve"> PAGEREF _Toc508299212 \h </w:instrText>
             </w:r>
             <w:r>
               <w:rPr>
@@ -1228,7 +1275,7 @@
               <w:lang w:val="en-US"/>
             </w:rPr>
           </w:pPr>
-          <w:hyperlink w:anchor="_Toc508233114" w:history="1">
+          <w:hyperlink w:anchor="_Toc508299213" w:history="1">
             <w:r>
               <w:rPr>
                 <w:rStyle w:val="Hyperlink"/>
@@ -1255,7 +1302,7 @@
                 <w:noProof/>
                 <w:webHidden/>
               </w:rPr>
-              <w:instrText xml:space="preserve"> PAGEREF _Toc508233114 \h </w:instrText>
+              <w:instrText xml:space="preserve"> PAGEREF _Toc508299213 \h </w:instrText>
             </w:r>
             <w:r>
               <w:rPr>
@@ -1299,7 +1346,7 @@
               <w:lang w:val="en-US"/>
             </w:rPr>
           </w:pPr>
-          <w:hyperlink w:anchor="_Toc508233115" w:history="1">
+          <w:hyperlink w:anchor="_Toc508299214" w:history="1">
             <w:r>
               <w:rPr>
                 <w:rStyle w:val="Hyperlink"/>
@@ -1326,7 +1373,7 @@
                 <w:noProof/>
                 <w:webHidden/>
               </w:rPr>
-              <w:instrText xml:space="preserve"> PAGEREF _Toc508233115 \h </w:instrText>
+              <w:instrText xml:space="preserve"> PAGEREF _Toc508299214 \h </w:instrText>
             </w:r>
             <w:r>
               <w:rPr>
@@ -1370,7 +1417,7 @@
               <w:lang w:val="en-US"/>
             </w:rPr>
           </w:pPr>
-          <w:hyperlink w:anchor="_Toc508233116" w:history="1">
+          <w:hyperlink w:anchor="_Toc508299215" w:history="1">
             <w:r>
               <w:rPr>
                 <w:rStyle w:val="Hyperlink"/>
@@ -1397,7 +1444,7 @@
                 <w:noProof/>
                 <w:webHidden/>
               </w:rPr>
-              <w:instrText xml:space="preserve"> PAGEREF _Toc508233116 \h </w:instrText>
+              <w:instrText xml:space="preserve"> PAGEREF _Toc508299215 \h </w:instrText>
             </w:r>
             <w:r>
               <w:rPr>
@@ -1417,7 +1464,7 @@
                 <w:noProof/>
                 <w:webHidden/>
               </w:rPr>
-              <w:t>5</w:t>
+              <w:t>6</w:t>
             </w:r>
             <w:r>
               <w:rPr>
@@ -1441,7 +1488,7 @@
               <w:lang w:val="en-US"/>
             </w:rPr>
           </w:pPr>
-          <w:hyperlink w:anchor="_Toc508233117" w:history="1">
+          <w:hyperlink w:anchor="_Toc508299216" w:history="1">
             <w:r>
               <w:rPr>
                 <w:rStyle w:val="Hyperlink"/>
@@ -1468,7 +1515,7 @@
                 <w:noProof/>
                 <w:webHidden/>
               </w:rPr>
-              <w:instrText xml:space="preserve"> PAGEREF _Toc508233117 \h </w:instrText>
+              <w:instrText xml:space="preserve"> PAGEREF _Toc508299216 \h </w:instrText>
             </w:r>
             <w:r>
               <w:rPr>
@@ -1488,7 +1535,7 @@
                 <w:noProof/>
                 <w:webHidden/>
               </w:rPr>
-              <w:t>5</w:t>
+              <w:t>6</w:t>
             </w:r>
             <w:r>
               <w:rPr>
@@ -1512,7 +1559,7 @@
               <w:lang w:val="en-US"/>
             </w:rPr>
           </w:pPr>
-          <w:hyperlink w:anchor="_Toc508233118" w:history="1">
+          <w:hyperlink w:anchor="_Toc508299217" w:history="1">
             <w:r>
               <w:rPr>
                 <w:rStyle w:val="Hyperlink"/>
@@ -1539,7 +1586,7 @@
                 <w:noProof/>
                 <w:webHidden/>
               </w:rPr>
-              <w:instrText xml:space="preserve"> PAGEREF _Toc508233118 \h </w:instrText>
+              <w:instrText xml:space="preserve"> PAGEREF _Toc508299217 \h </w:instrText>
             </w:r>
             <w:r>
               <w:rPr>
@@ -1583,7 +1630,7 @@
               <w:lang w:val="en-US"/>
             </w:rPr>
           </w:pPr>
-          <w:hyperlink w:anchor="_Toc508233119" w:history="1">
+          <w:hyperlink w:anchor="_Toc508299218" w:history="1">
             <w:r>
               <w:rPr>
                 <w:rStyle w:val="Hyperlink"/>
@@ -1610,7 +1657,7 @@
                 <w:noProof/>
                 <w:webHidden/>
               </w:rPr>
-              <w:instrText xml:space="preserve"> PAGEREF _Toc508233119 \h </w:instrText>
+              <w:instrText xml:space="preserve"> PAGEREF _Toc508299218 \h </w:instrText>
             </w:r>
             <w:r>
               <w:rPr>
@@ -1630,7 +1677,7 @@
                 <w:noProof/>
                 <w:webHidden/>
               </w:rPr>
-              <w:t>10</w:t>
+              <w:t>11</w:t>
             </w:r>
             <w:r>
               <w:rPr>
@@ -1654,7 +1701,7 @@
               <w:lang w:val="en-US"/>
             </w:rPr>
           </w:pPr>
-          <w:hyperlink w:anchor="_Toc508233120" w:history="1">
+          <w:hyperlink w:anchor="_Toc508299219" w:history="1">
             <w:r>
               <w:rPr>
                 <w:rStyle w:val="Hyperlink"/>
@@ -1681,7 +1728,7 @@
                 <w:noProof/>
                 <w:webHidden/>
               </w:rPr>
-              <w:instrText xml:space="preserve"> PAGEREF _Toc508233120 \h </w:instrText>
+              <w:instrText xml:space="preserve"> PAGEREF _Toc508299219 \h </w:instrText>
             </w:r>
             <w:r>
               <w:rPr>
@@ -1729,11 +1776,11 @@
         <w:pStyle w:val="Heading1"/>
         <w:contextualSpacing w:val="0"/>
       </w:pPr>
-      <w:bookmarkStart w:id="12" w:name="_Toc508233111"/>
+      <w:bookmarkStart w:id="13" w:name="_Toc508299210"/>
       <w:r>
         <w:t>Purpose of the Technical Safety Concept</w:t>
       </w:r>
-      <w:bookmarkEnd w:id="12"/>
+      <w:bookmarkEnd w:id="13"/>
     </w:p>
     <w:p/>
     <w:p>
@@ -1768,22 +1815,22 @@
         <w:pStyle w:val="Heading1"/>
         <w:contextualSpacing w:val="0"/>
       </w:pPr>
-      <w:bookmarkStart w:id="13" w:name="_Toc508233112"/>
+      <w:bookmarkStart w:id="14" w:name="_Toc508299211"/>
       <w:r>
         <w:t>Inputs to the Technical Safety Concept</w:t>
       </w:r>
-      <w:bookmarkEnd w:id="13"/>
+      <w:bookmarkEnd w:id="14"/>
     </w:p>
     <w:p>
       <w:pPr>
         <w:pStyle w:val="Heading2"/>
         <w:contextualSpacing w:val="0"/>
       </w:pPr>
-      <w:bookmarkStart w:id="14" w:name="_Toc508233113"/>
+      <w:bookmarkStart w:id="15" w:name="_Toc508299212"/>
       <w:r>
         <w:t>Functional Safety Requirements</w:t>
       </w:r>
-      <w:bookmarkEnd w:id="14"/>
+      <w:bookmarkEnd w:id="15"/>
     </w:p>
     <w:p/>
     <w:tbl>
@@ -2386,12 +2433,12 @@
         <w:pStyle w:val="Heading2"/>
         <w:contextualSpacing w:val="0"/>
       </w:pPr>
-      <w:bookmarkStart w:id="15" w:name="_Toc508233114"/>
+      <w:bookmarkStart w:id="16" w:name="_Toc508299213"/>
       <w:r>
         <w:lastRenderedPageBreak/>
         <w:t>Refined System Architecture from Functional Safety Concept</w:t>
       </w:r>
-      <w:bookmarkEnd w:id="15"/>
+      <w:bookmarkEnd w:id="16"/>
     </w:p>
     <w:p>
       <w:r>
@@ -2446,19 +2493,19 @@
         <w:pStyle w:val="Heading3"/>
         <w:contextualSpacing w:val="0"/>
       </w:pPr>
-      <w:bookmarkStart w:id="16" w:name="_qvk4x8rvn2fn" w:colFirst="0" w:colLast="0"/>
-      <w:bookmarkEnd w:id="16"/>
+      <w:bookmarkStart w:id="17" w:name="_qvk4x8rvn2fn" w:colFirst="0" w:colLast="0"/>
+      <w:bookmarkEnd w:id="17"/>
     </w:p>
     <w:p>
       <w:pPr>
         <w:pStyle w:val="Heading3"/>
         <w:contextualSpacing w:val="0"/>
       </w:pPr>
-      <w:bookmarkStart w:id="17" w:name="_Toc508233115"/>
+      <w:bookmarkStart w:id="18" w:name="_Toc508299214"/>
       <w:r>
         <w:t>Functional overview of architecture elements</w:t>
       </w:r>
-      <w:bookmarkEnd w:id="17"/>
+      <w:bookmarkEnd w:id="18"/>
     </w:p>
     <w:p/>
     <w:p/>
@@ -2657,6 +2704,18 @@
               <w:widowControl w:val="0"/>
               <w:spacing w:line="240" w:lineRule="auto"/>
             </w:pPr>
+            <w:r>
+              <w:t xml:space="preserve">The </w:t>
+            </w:r>
+            <w:r>
+              <w:t>Camera Sensor ECU - Torque request generator</w:t>
+            </w:r>
+            <w:r>
+              <w:t xml:space="preserve"> determines the amount of torque necessary to keep the car in the lane and sends this value to the </w:t>
+            </w:r>
+            <w:r>
+              <w:t>EPS ECU - Normal Lane Assistance Functionality</w:t>
+            </w:r>
           </w:p>
         </w:tc>
       </w:tr>
@@ -2719,6 +2778,7 @@
               <w:spacing w:line="240" w:lineRule="auto"/>
             </w:pPr>
             <w:r>
+              <w:lastRenderedPageBreak/>
               <w:t>Car Display ECU - Lane Assistance On/Off Status</w:t>
             </w:r>
           </w:p>
@@ -2739,11 +2799,7 @@
               <w:spacing w:line="240" w:lineRule="auto"/>
             </w:pPr>
             <w:r>
-              <w:t xml:space="preserve">The Car Display ECU controls a light that tells the driver if the Lane Keeping system is on or off.  It also controls a light that tells the driver that the </w:t>
-            </w:r>
-            <w:r>
-              <w:lastRenderedPageBreak/>
-              <w:t>Lane Departure Warning is activated.</w:t>
+              <w:t>The Car Display ECU controls a light that tells the driver if the Lane Keeping system is on or off.  It also controls a light that tells the driver that the Lane Departure Warning is activated.</w:t>
             </w:r>
           </w:p>
         </w:tc>
@@ -2765,7 +2821,6 @@
               <w:spacing w:line="240" w:lineRule="auto"/>
             </w:pPr>
             <w:r>
-              <w:lastRenderedPageBreak/>
               <w:t>Car Display ECU - Lane Assistant Active/Inactive</w:t>
             </w:r>
           </w:p>
@@ -2785,6 +2840,15 @@
               <w:widowControl w:val="0"/>
               <w:spacing w:line="240" w:lineRule="auto"/>
             </w:pPr>
+            <w:r>
+              <w:t>Car Display ECU - Lane Assistant Active/Inactive</w:t>
+            </w:r>
+            <w:r>
+              <w:t xml:space="preserve"> turns on the light when the </w:t>
+            </w:r>
+            <w:r>
+              <w:t>Lane Assistant is active and turns it off when the Lane Assistance is inactive</w:t>
+            </w:r>
           </w:p>
         </w:tc>
       </w:tr>
@@ -2805,12 +2869,7 @@
               <w:spacing w:line="240" w:lineRule="auto"/>
             </w:pPr>
             <w:r>
-              <w:t xml:space="preserve">Car Display ECU - Lane Assistance </w:t>
-            </w:r>
-            <w:bookmarkStart w:id="18" w:name="_GoBack"/>
-            <w:bookmarkEnd w:id="18"/>
-            <w:r>
-              <w:t>malfunction warning</w:t>
+              <w:t>Car Display ECU - Lane Assistance malfunction warning</w:t>
             </w:r>
           </w:p>
         </w:tc>
@@ -2829,6 +2888,15 @@
               <w:widowControl w:val="0"/>
               <w:spacing w:line="240" w:lineRule="auto"/>
             </w:pPr>
+            <w:r>
+              <w:t xml:space="preserve">The </w:t>
+            </w:r>
+            <w:r>
+              <w:t>Car Display ECU - Lane Assistance malfunction warning</w:t>
+            </w:r>
+            <w:r>
+              <w:t xml:space="preserve"> turns on a light when the Lane Assistance feature is malfunctioning and off when not</w:t>
+            </w:r>
           </w:p>
         </w:tc>
       </w:tr>
@@ -2867,10 +2935,13 @@
             <w:pPr>
               <w:widowControl w:val="0"/>
               <w:spacing w:line="240" w:lineRule="auto"/>
-              <w:rPr>
-                <w:b/>
-              </w:rPr>
-            </w:pPr>
+            </w:pPr>
+            <w:r>
+              <w:t>The Dri</w:t>
+            </w:r>
+            <w:r>
+              <w:t>ver Steering Torque Sensor senses the current torque value and sends it to the EPS ECU</w:t>
+            </w:r>
           </w:p>
         </w:tc>
       </w:tr>
@@ -2910,6 +2981,15 @@
               <w:widowControl w:val="0"/>
               <w:spacing w:line="240" w:lineRule="auto"/>
             </w:pPr>
+            <w:r>
+              <w:t xml:space="preserve">The </w:t>
+            </w:r>
+            <w:r>
+              <w:t>Electronic Power Steering (EPS) ECU - Driver Steering Torque</w:t>
+            </w:r>
+            <w:r>
+              <w:t xml:space="preserve"> sends the actual torque value to the Final Torque block.</w:t>
+            </w:r>
           </w:p>
         </w:tc>
       </w:tr>
@@ -2949,6 +3029,15 @@
               <w:widowControl w:val="0"/>
               <w:spacing w:line="240" w:lineRule="auto"/>
             </w:pPr>
+            <w:r>
+              <w:t>Sends the vibrational torque request to the LDW Safety Functionality</w:t>
+            </w:r>
+          </w:p>
+          <w:p>
+            <w:pPr>
+              <w:widowControl w:val="0"/>
+              <w:spacing w:line="240" w:lineRule="auto"/>
+            </w:pPr>
           </w:p>
         </w:tc>
       </w:tr>
@@ -2988,6 +3077,17 @@
               <w:widowControl w:val="0"/>
               <w:spacing w:line="240" w:lineRule="auto"/>
             </w:pPr>
+            <w:r>
+              <w:t xml:space="preserve">Checks to make sure that the torque request is below the maximum amplitude and frequency.  If either maximum value is crossed, the LDW Safety Functionality deactivates the functionality and sets the </w:t>
+            </w:r>
+            <w:proofErr w:type="spellStart"/>
+            <w:r>
+              <w:t>LDW_Torque_Request</w:t>
+            </w:r>
+            <w:proofErr w:type="spellEnd"/>
+            <w:r>
+              <w:t xml:space="preserve"> to zero.  Sends its torque request to the Final EPS ECU - Final Torque block. It sends a status signal to the Car Display</w:t>
+            </w:r>
           </w:p>
         </w:tc>
       </w:tr>
@@ -3027,6 +3127,35 @@
               <w:widowControl w:val="0"/>
               <w:spacing w:line="240" w:lineRule="auto"/>
             </w:pPr>
+            <w:r>
+              <w:t xml:space="preserve">Checks to make sure that the torque request </w:t>
+            </w:r>
+            <w:r>
+              <w:t xml:space="preserve">duration </w:t>
+            </w:r>
+            <w:r>
+              <w:t xml:space="preserve">is below the maximum </w:t>
+            </w:r>
+            <w:r>
+              <w:t>duration</w:t>
+            </w:r>
+            <w:r>
+              <w:t xml:space="preserve">.  If </w:t>
+            </w:r>
+            <w:r>
+              <w:t xml:space="preserve">the value is </w:t>
+            </w:r>
+            <w:r>
+              <w:t xml:space="preserve">crossed, the EPS ECU - Lane Keeping Assistant Safety Functionality deactivates the functionality and sets the </w:t>
+            </w:r>
+            <w:proofErr w:type="spellStart"/>
+            <w:r>
+              <w:t>LDW_Torque_Request</w:t>
+            </w:r>
+            <w:proofErr w:type="spellEnd"/>
+            <w:r>
+              <w:t xml:space="preserve"> to zero.  Sends its torque request to the Final EPS ECU - Final Torque block. It sends a status signal to the Car Display</w:t>
+            </w:r>
           </w:p>
         </w:tc>
       </w:tr>
@@ -3066,6 +3195,9 @@
               <w:widowControl w:val="0"/>
               <w:spacing w:line="240" w:lineRule="auto"/>
             </w:pPr>
+            <w:r>
+              <w:t>The EPS ECU – Final Torque combines torques and sends the resulting torque to the motor.</w:t>
+            </w:r>
           </w:p>
         </w:tc>
       </w:tr>
@@ -3118,8 +3250,9 @@
         <w:pStyle w:val="Heading1"/>
         <w:contextualSpacing w:val="0"/>
       </w:pPr>
-      <w:bookmarkStart w:id="19" w:name="_Toc508233116"/>
+      <w:bookmarkStart w:id="19" w:name="_Toc508299215"/>
       <w:r>
+        <w:lastRenderedPageBreak/>
         <w:t>Technical Safety Concept</w:t>
       </w:r>
       <w:bookmarkEnd w:id="19"/>
@@ -3130,25 +3263,11 @@
         <w:pStyle w:val="Heading2"/>
         <w:contextualSpacing w:val="0"/>
       </w:pPr>
-      <w:bookmarkStart w:id="20" w:name="_Toc508233117"/>
+      <w:bookmarkStart w:id="20" w:name="_Toc508299216"/>
       <w:r>
         <w:t>Technical Safety Requirements</w:t>
       </w:r>
       <w:bookmarkEnd w:id="20"/>
-    </w:p>
-    <w:p>
-      <w:pPr>
-        <w:rPr>
-          <w:b/>
-        </w:rPr>
-      </w:pPr>
-      <w:r>
-        <w:rPr>
-          <w:b/>
-          <w:color w:val="B7B7B7"/>
-        </w:rPr>
-        <w:t>[Instructions: Fill in the technical safety requirements for the lane departure warning first functional safety requirement. We have provided the associated functional safety requirement in the first table below. Hint: The technical safety requirements were discussed in the lesson videos. The architecture allocation column should contain element names such as LDW Safety block, Data Transmission Integrity Check, etc. Allocating the technical safety requirements to the "EPS ECU" does not provide enough detail for a technical safety concept.]</w:t>
-      </w:r>
     </w:p>
     <w:p/>
     <w:p>
@@ -3173,7 +3292,6 @@
     </w:p>
     <w:p>
       <w:r>
-        <w:lastRenderedPageBreak/>
         <w:t>(derived in the functional safety concept)</w:t>
       </w:r>
     </w:p>
@@ -3838,7 +3956,7 @@
               <w:spacing w:line="240" w:lineRule="auto"/>
             </w:pPr>
             <w:r>
-              <w:t>LDW Safety</w:t>
+              <w:t>LDW Safety software component</w:t>
             </w:r>
           </w:p>
         </w:tc>
@@ -4014,7 +4132,7 @@
               <w:spacing w:line="240" w:lineRule="auto"/>
             </w:pPr>
             <w:r>
-              <w:t>LDW Safety</w:t>
+              <w:t>LDW Safety software component</w:t>
             </w:r>
           </w:p>
         </w:tc>
@@ -4056,6 +4174,7 @@
               <w:spacing w:line="240" w:lineRule="auto"/>
             </w:pPr>
             <w:r>
+              <w:lastRenderedPageBreak/>
               <w:t>Technical</w:t>
             </w:r>
           </w:p>
@@ -4172,7 +4291,7 @@
               <w:spacing w:line="240" w:lineRule="auto"/>
             </w:pPr>
             <w:r>
-              <w:t>LDW Safety</w:t>
+              <w:t>LDW Safety software component</w:t>
             </w:r>
           </w:p>
         </w:tc>
@@ -4241,7 +4360,6 @@
               <w:spacing w:line="240" w:lineRule="auto"/>
             </w:pPr>
             <w:r>
-              <w:lastRenderedPageBreak/>
               <w:t>04</w:t>
             </w:r>
           </w:p>
@@ -4266,7 +4384,6 @@
                 <w:color w:val="4F4F4F"/>
                 <w:shd w:val="clear" w:color="auto" w:fill="FFFFFF"/>
               </w:rPr>
-              <w:lastRenderedPageBreak/>
               <w:t>The validity and integrity of the data transmission for '</w:t>
             </w:r>
             <w:proofErr w:type="spellStart"/>
@@ -4349,6 +4466,9 @@
               <w:widowControl w:val="0"/>
               <w:spacing w:line="240" w:lineRule="auto"/>
             </w:pPr>
+            <w:r>
+              <w:t>Data Transmission Integrity Check block</w:t>
+            </w:r>
           </w:p>
         </w:tc>
         <w:tc>
@@ -4367,11 +4487,7 @@
               <w:spacing w:line="240" w:lineRule="auto"/>
             </w:pPr>
             <w:r>
-              <w:t xml:space="preserve">Lane Departure Warning Torque </w:t>
-            </w:r>
-            <w:r>
-              <w:lastRenderedPageBreak/>
-              <w:t>Request Amplitude shall be set to zero</w:t>
+              <w:t>Lane Departure Warning Torque Request Amplitude shall be set to zero</w:t>
             </w:r>
           </w:p>
         </w:tc>
@@ -4393,7 +4509,6 @@
               <w:spacing w:line="240" w:lineRule="auto"/>
             </w:pPr>
             <w:r>
-              <w:lastRenderedPageBreak/>
               <w:t>Technical</w:t>
             </w:r>
           </w:p>
@@ -4504,6 +4619,9 @@
               <w:widowControl w:val="0"/>
               <w:spacing w:line="240" w:lineRule="auto"/>
             </w:pPr>
+            <w:r>
+              <w:t>Safety Startup Memory Test block</w:t>
+            </w:r>
           </w:p>
         </w:tc>
         <w:tc>
@@ -4900,6 +5018,7 @@
               <w:rPr>
                 <w:b/>
               </w:rPr>
+              <w:lastRenderedPageBreak/>
               <w:t>ID</w:t>
             </w:r>
           </w:p>
@@ -5060,7 +5179,6 @@
               <w:spacing w:line="240" w:lineRule="auto"/>
             </w:pPr>
             <w:r>
-              <w:lastRenderedPageBreak/>
               <w:t>Technical</w:t>
             </w:r>
           </w:p>
@@ -5112,7 +5230,7 @@
                 <w:color w:val="4F4F4F"/>
                 <w:shd w:val="clear" w:color="auto" w:fill="FFFFFF"/>
               </w:rPr>
-              <w:t>The LDW safety component shall ensure that the amplitude of the '</w:t>
+              <w:t>The LDW safety component shall ensure that the frequency of the '</w:t>
             </w:r>
             <w:proofErr w:type="spellStart"/>
             <w:r>
@@ -5166,7 +5284,7 @@
               <w:spacing w:line="240" w:lineRule="auto"/>
             </w:pPr>
             <w:r>
-              <w:t>B</w:t>
+              <w:t>C</w:t>
             </w:r>
           </w:p>
         </w:tc>
@@ -5186,7 +5304,7 @@
               <w:spacing w:line="240" w:lineRule="auto"/>
             </w:pPr>
             <w:r>
-              <w:t xml:space="preserve">500 </w:t>
+              <w:t xml:space="preserve">50 </w:t>
             </w:r>
             <w:proofErr w:type="spellStart"/>
             <w:r>
@@ -5213,6 +5331,9 @@
             <w:r>
               <w:t>LDW Safety</w:t>
             </w:r>
+            <w:r>
+              <w:t xml:space="preserve"> software component</w:t>
+            </w:r>
           </w:p>
         </w:tc>
         <w:tc>
@@ -5231,7 +5352,7 @@
               <w:spacing w:line="240" w:lineRule="auto"/>
             </w:pPr>
             <w:r>
-              <w:t>Lane Departure Warning Torque Request Amplitude shall be set to zero</w:t>
+              <w:t>Lane Departure Warning Torque Request Frequency shall be set to zero</w:t>
             </w:r>
           </w:p>
         </w:tc>
@@ -5317,344 +5438,189 @@
                 <w:color w:val="4F4F4F"/>
                 <w:shd w:val="clear" w:color="auto" w:fill="FFFFFF"/>
               </w:rPr>
-              <w:t xml:space="preserve"> </w:t>
-            </w:r>
+              <w:t xml:space="preserve"> shall be set to zero.</w:t>
+            </w:r>
+          </w:p>
+        </w:tc>
+        <w:tc>
+          <w:tcPr>
+            <w:tcW w:w="720" w:type="dxa"/>
+            <w:tcMar>
+              <w:top w:w="100" w:type="dxa"/>
+              <w:left w:w="100" w:type="dxa"/>
+              <w:bottom w:w="100" w:type="dxa"/>
+              <w:right w:w="100" w:type="dxa"/>
+            </w:tcMar>
+          </w:tcPr>
+          <w:p>
+            <w:pPr>
+              <w:widowControl w:val="0"/>
+              <w:spacing w:line="240" w:lineRule="auto"/>
+            </w:pPr>
+            <w:r>
+              <w:t>C</w:t>
+            </w:r>
+          </w:p>
+        </w:tc>
+        <w:tc>
+          <w:tcPr>
+            <w:tcW w:w="1080" w:type="dxa"/>
+            <w:tcMar>
+              <w:top w:w="100" w:type="dxa"/>
+              <w:left w:w="100" w:type="dxa"/>
+              <w:bottom w:w="100" w:type="dxa"/>
+              <w:right w:w="100" w:type="dxa"/>
+            </w:tcMar>
+          </w:tcPr>
+          <w:p>
+            <w:pPr>
+              <w:widowControl w:val="0"/>
+              <w:spacing w:line="240" w:lineRule="auto"/>
+            </w:pPr>
+            <w:r>
+              <w:t xml:space="preserve">50 </w:t>
+            </w:r>
+            <w:proofErr w:type="spellStart"/>
+            <w:r>
+              <w:t>ms</w:t>
+            </w:r>
+            <w:proofErr w:type="spellEnd"/>
+          </w:p>
+        </w:tc>
+        <w:tc>
+          <w:tcPr>
+            <w:tcW w:w="1620" w:type="dxa"/>
+            <w:tcMar>
+              <w:top w:w="100" w:type="dxa"/>
+              <w:left w:w="100" w:type="dxa"/>
+              <w:bottom w:w="100" w:type="dxa"/>
+              <w:right w:w="100" w:type="dxa"/>
+            </w:tcMar>
+          </w:tcPr>
+          <w:p>
+            <w:pPr>
+              <w:widowControl w:val="0"/>
+              <w:spacing w:line="240" w:lineRule="auto"/>
+            </w:pPr>
+            <w:r>
+              <w:t>LDW Safety software component</w:t>
+            </w:r>
+          </w:p>
+        </w:tc>
+        <w:tc>
+          <w:tcPr>
+            <w:tcW w:w="1505" w:type="dxa"/>
+            <w:tcMar>
+              <w:top w:w="100" w:type="dxa"/>
+              <w:left w:w="100" w:type="dxa"/>
+              <w:bottom w:w="100" w:type="dxa"/>
+              <w:right w:w="100" w:type="dxa"/>
+            </w:tcMar>
+          </w:tcPr>
+          <w:p>
+            <w:pPr>
+              <w:widowControl w:val="0"/>
+              <w:spacing w:line="240" w:lineRule="auto"/>
+            </w:pPr>
+            <w:r>
+              <w:t>Lane Departure Warning Torque Request Frequency shall be set to zero</w:t>
+            </w:r>
+          </w:p>
+        </w:tc>
+      </w:tr>
+      <w:tr>
+        <w:tc>
+          <w:tcPr>
+            <w:tcW w:w="1560" w:type="dxa"/>
+            <w:tcMar>
+              <w:top w:w="100" w:type="dxa"/>
+              <w:left w:w="100" w:type="dxa"/>
+              <w:bottom w:w="100" w:type="dxa"/>
+              <w:right w:w="100" w:type="dxa"/>
+            </w:tcMar>
+          </w:tcPr>
+          <w:p>
+            <w:pPr>
+              <w:widowControl w:val="0"/>
+              <w:spacing w:line="240" w:lineRule="auto"/>
+            </w:pPr>
+            <w:r>
+              <w:t>Technical</w:t>
+            </w:r>
+          </w:p>
+          <w:p>
+            <w:pPr>
+              <w:widowControl w:val="0"/>
+              <w:spacing w:line="240" w:lineRule="auto"/>
+            </w:pPr>
+            <w:r>
+              <w:t>Safety</w:t>
+            </w:r>
+          </w:p>
+          <w:p>
+            <w:pPr>
+              <w:widowControl w:val="0"/>
+              <w:spacing w:line="240" w:lineRule="auto"/>
+            </w:pPr>
+            <w:r>
+              <w:t>Requirement</w:t>
+            </w:r>
+          </w:p>
+          <w:p>
+            <w:pPr>
+              <w:widowControl w:val="0"/>
+              <w:spacing w:line="240" w:lineRule="auto"/>
+            </w:pPr>
+            <w:r>
+              <w:t>03</w:t>
+            </w:r>
+          </w:p>
+        </w:tc>
+        <w:tc>
+          <w:tcPr>
+            <w:tcW w:w="3040" w:type="dxa"/>
+            <w:tcMar>
+              <w:top w:w="100" w:type="dxa"/>
+              <w:left w:w="100" w:type="dxa"/>
+              <w:bottom w:w="100" w:type="dxa"/>
+              <w:right w:w="100" w:type="dxa"/>
+            </w:tcMar>
+          </w:tcPr>
+          <w:p>
+            <w:pPr>
+              <w:widowControl w:val="0"/>
+            </w:pPr>
             <w:r>
               <w:rPr>
                 <w:rFonts w:ascii="Helvetica" w:hAnsi="Helvetica" w:cs="Helvetica"/>
                 <w:color w:val="4F4F4F"/>
                 <w:shd w:val="clear" w:color="auto" w:fill="FFFFFF"/>
               </w:rPr>
-              <w:t>shall be set to zero.</w:t>
-            </w:r>
-          </w:p>
-        </w:tc>
-        <w:tc>
-          <w:tcPr>
-            <w:tcW w:w="720" w:type="dxa"/>
-            <w:tcMar>
-              <w:top w:w="100" w:type="dxa"/>
-              <w:left w:w="100" w:type="dxa"/>
-              <w:bottom w:w="100" w:type="dxa"/>
-              <w:right w:w="100" w:type="dxa"/>
-            </w:tcMar>
-          </w:tcPr>
-          <w:p>
-            <w:pPr>
-              <w:widowControl w:val="0"/>
-              <w:spacing w:line="240" w:lineRule="auto"/>
-            </w:pPr>
-            <w:r>
-              <w:t>B</w:t>
-            </w:r>
-          </w:p>
-        </w:tc>
-        <w:tc>
-          <w:tcPr>
-            <w:tcW w:w="1080" w:type="dxa"/>
-            <w:tcMar>
-              <w:top w:w="100" w:type="dxa"/>
-              <w:left w:w="100" w:type="dxa"/>
-              <w:bottom w:w="100" w:type="dxa"/>
-              <w:right w:w="100" w:type="dxa"/>
-            </w:tcMar>
-          </w:tcPr>
-          <w:p>
-            <w:pPr>
-              <w:widowControl w:val="0"/>
-              <w:spacing w:line="240" w:lineRule="auto"/>
-            </w:pPr>
-            <w:r>
-              <w:t xml:space="preserve">500 </w:t>
-            </w:r>
-            <w:proofErr w:type="spellStart"/>
-            <w:r>
-              <w:t>ms</w:t>
-            </w:r>
-            <w:proofErr w:type="spellEnd"/>
-          </w:p>
-        </w:tc>
-        <w:tc>
-          <w:tcPr>
-            <w:tcW w:w="1620" w:type="dxa"/>
-            <w:tcMar>
-              <w:top w:w="100" w:type="dxa"/>
-              <w:left w:w="100" w:type="dxa"/>
-              <w:bottom w:w="100" w:type="dxa"/>
-              <w:right w:w="100" w:type="dxa"/>
-            </w:tcMar>
-          </w:tcPr>
-          <w:p>
-            <w:pPr>
-              <w:widowControl w:val="0"/>
-              <w:spacing w:line="240" w:lineRule="auto"/>
-            </w:pPr>
-            <w:r>
-              <w:t>LDW Safety</w:t>
-            </w:r>
-          </w:p>
-        </w:tc>
-        <w:tc>
-          <w:tcPr>
-            <w:tcW w:w="1505" w:type="dxa"/>
-            <w:tcMar>
-              <w:top w:w="100" w:type="dxa"/>
-              <w:left w:w="100" w:type="dxa"/>
-              <w:bottom w:w="100" w:type="dxa"/>
-              <w:right w:w="100" w:type="dxa"/>
-            </w:tcMar>
-          </w:tcPr>
-          <w:p>
-            <w:pPr>
-              <w:widowControl w:val="0"/>
-              <w:spacing w:line="240" w:lineRule="auto"/>
-            </w:pPr>
-            <w:r>
-              <w:t>Lane Departure Warning Torque Request Amplitude shall be set to zero</w:t>
-            </w:r>
-          </w:p>
-        </w:tc>
-      </w:tr>
-      <w:tr>
-        <w:tc>
-          <w:tcPr>
-            <w:tcW w:w="1560" w:type="dxa"/>
-            <w:tcMar>
-              <w:top w:w="100" w:type="dxa"/>
-              <w:left w:w="100" w:type="dxa"/>
-              <w:bottom w:w="100" w:type="dxa"/>
-              <w:right w:w="100" w:type="dxa"/>
-            </w:tcMar>
-          </w:tcPr>
-          <w:p>
-            <w:pPr>
-              <w:widowControl w:val="0"/>
-              <w:spacing w:line="240" w:lineRule="auto"/>
-            </w:pPr>
-            <w:r>
-              <w:t>Technical</w:t>
-            </w:r>
-          </w:p>
-          <w:p>
-            <w:pPr>
-              <w:widowControl w:val="0"/>
-              <w:spacing w:line="240" w:lineRule="auto"/>
-            </w:pPr>
-            <w:r>
-              <w:t>Safety</w:t>
-            </w:r>
-          </w:p>
-          <w:p>
-            <w:pPr>
-              <w:widowControl w:val="0"/>
-              <w:spacing w:line="240" w:lineRule="auto"/>
-            </w:pPr>
-            <w:r>
-              <w:t>Requirement</w:t>
-            </w:r>
-          </w:p>
-          <w:p>
-            <w:pPr>
-              <w:widowControl w:val="0"/>
-              <w:spacing w:line="240" w:lineRule="auto"/>
-            </w:pPr>
-            <w:r>
-              <w:t>03</w:t>
-            </w:r>
-          </w:p>
-        </w:tc>
-        <w:tc>
-          <w:tcPr>
-            <w:tcW w:w="3040" w:type="dxa"/>
-            <w:tcMar>
-              <w:top w:w="100" w:type="dxa"/>
-              <w:left w:w="100" w:type="dxa"/>
-              <w:bottom w:w="100" w:type="dxa"/>
-              <w:right w:w="100" w:type="dxa"/>
-            </w:tcMar>
-          </w:tcPr>
-          <w:p>
-            <w:pPr>
-              <w:widowControl w:val="0"/>
-            </w:pPr>
+              <w:t xml:space="preserve">As soon as the LDW function deactivates the LDW feature, the 'LDW Safety' software block shall send a signal to the </w:t>
+            </w:r>
             <w:r>
               <w:rPr>
                 <w:rFonts w:ascii="Helvetica" w:hAnsi="Helvetica" w:cs="Helvetica"/>
                 <w:color w:val="4F4F4F"/>
                 <w:shd w:val="clear" w:color="auto" w:fill="FFFFFF"/>
               </w:rPr>
-              <w:t>As soon as the LDW function deactivates the LDW feature, the 'LDW Safety' software block shall send a signal to the car display ECU to turn on a warning light.</w:t>
-            </w:r>
-          </w:p>
-        </w:tc>
-        <w:tc>
-          <w:tcPr>
-            <w:tcW w:w="720" w:type="dxa"/>
-            <w:tcMar>
-              <w:top w:w="100" w:type="dxa"/>
-              <w:left w:w="100" w:type="dxa"/>
-              <w:bottom w:w="100" w:type="dxa"/>
-              <w:right w:w="100" w:type="dxa"/>
-            </w:tcMar>
-          </w:tcPr>
-          <w:p>
-            <w:pPr>
-              <w:widowControl w:val="0"/>
-              <w:spacing w:line="240" w:lineRule="auto"/>
-            </w:pPr>
-            <w:r>
-              <w:t>B</w:t>
-            </w:r>
-          </w:p>
-        </w:tc>
-        <w:tc>
-          <w:tcPr>
-            <w:tcW w:w="1080" w:type="dxa"/>
-            <w:tcMar>
-              <w:top w:w="100" w:type="dxa"/>
-              <w:left w:w="100" w:type="dxa"/>
-              <w:bottom w:w="100" w:type="dxa"/>
-              <w:right w:w="100" w:type="dxa"/>
-            </w:tcMar>
-          </w:tcPr>
-          <w:p>
-            <w:pPr>
-              <w:widowControl w:val="0"/>
-              <w:spacing w:line="240" w:lineRule="auto"/>
-            </w:pPr>
-            <w:r>
-              <w:t xml:space="preserve">500 </w:t>
-            </w:r>
-            <w:proofErr w:type="spellStart"/>
-            <w:r>
-              <w:t>ms</w:t>
-            </w:r>
-            <w:proofErr w:type="spellEnd"/>
-          </w:p>
-        </w:tc>
-        <w:tc>
-          <w:tcPr>
-            <w:tcW w:w="1620" w:type="dxa"/>
-            <w:tcMar>
-              <w:top w:w="100" w:type="dxa"/>
-              <w:left w:w="100" w:type="dxa"/>
-              <w:bottom w:w="100" w:type="dxa"/>
-              <w:right w:w="100" w:type="dxa"/>
-            </w:tcMar>
-          </w:tcPr>
-          <w:p>
-            <w:pPr>
-              <w:widowControl w:val="0"/>
-              <w:spacing w:line="240" w:lineRule="auto"/>
-            </w:pPr>
-            <w:r>
-              <w:t>LDW Safety</w:t>
-            </w:r>
-          </w:p>
-        </w:tc>
-        <w:tc>
-          <w:tcPr>
-            <w:tcW w:w="1505" w:type="dxa"/>
-            <w:tcMar>
-              <w:top w:w="100" w:type="dxa"/>
-              <w:left w:w="100" w:type="dxa"/>
-              <w:bottom w:w="100" w:type="dxa"/>
-              <w:right w:w="100" w:type="dxa"/>
-            </w:tcMar>
-          </w:tcPr>
-          <w:p>
-            <w:pPr>
-              <w:widowControl w:val="0"/>
-              <w:spacing w:line="240" w:lineRule="auto"/>
-            </w:pPr>
-            <w:r>
-              <w:t>Lane Departure Warning Torque Request Amplitude shall be set to zero</w:t>
-            </w:r>
-          </w:p>
-        </w:tc>
-      </w:tr>
-      <w:tr>
-        <w:tc>
-          <w:tcPr>
-            <w:tcW w:w="1560" w:type="dxa"/>
-            <w:tcMar>
-              <w:top w:w="100" w:type="dxa"/>
-              <w:left w:w="100" w:type="dxa"/>
-              <w:bottom w:w="100" w:type="dxa"/>
-              <w:right w:w="100" w:type="dxa"/>
-            </w:tcMar>
-          </w:tcPr>
-          <w:p>
-            <w:pPr>
-              <w:widowControl w:val="0"/>
-              <w:spacing w:line="240" w:lineRule="auto"/>
-            </w:pPr>
-            <w:r>
-              <w:t>Technical</w:t>
-            </w:r>
-          </w:p>
-          <w:p>
-            <w:pPr>
-              <w:widowControl w:val="0"/>
-              <w:spacing w:line="240" w:lineRule="auto"/>
-            </w:pPr>
-            <w:r>
-              <w:t>Safety</w:t>
-            </w:r>
-          </w:p>
-          <w:p>
-            <w:pPr>
-              <w:widowControl w:val="0"/>
-              <w:spacing w:line="240" w:lineRule="auto"/>
-            </w:pPr>
-            <w:r>
-              <w:t>Requirement</w:t>
-            </w:r>
-          </w:p>
-          <w:p>
-            <w:pPr>
-              <w:widowControl w:val="0"/>
-              <w:spacing w:line="240" w:lineRule="auto"/>
-            </w:pPr>
-            <w:r>
-              <w:t>04</w:t>
-            </w:r>
-          </w:p>
-        </w:tc>
-        <w:tc>
-          <w:tcPr>
-            <w:tcW w:w="3040" w:type="dxa"/>
-            <w:tcMar>
-              <w:top w:w="100" w:type="dxa"/>
-              <w:left w:w="100" w:type="dxa"/>
-              <w:bottom w:w="100" w:type="dxa"/>
-              <w:right w:w="100" w:type="dxa"/>
-            </w:tcMar>
-          </w:tcPr>
-          <w:p>
-            <w:pPr>
-              <w:widowControl w:val="0"/>
-            </w:pPr>
+              <w:t>C</w:t>
+            </w:r>
             <w:r>
               <w:rPr>
                 <w:rFonts w:ascii="Helvetica" w:hAnsi="Helvetica" w:cs="Helvetica"/>
                 <w:color w:val="4F4F4F"/>
                 <w:shd w:val="clear" w:color="auto" w:fill="FFFFFF"/>
               </w:rPr>
-              <w:t xml:space="preserve">The validity and integrity of the data transmission for </w:t>
-            </w:r>
-            <w:proofErr w:type="spellStart"/>
-            <w:r>
-              <w:t>Max_Torque_Frequency</w:t>
-            </w:r>
-            <w:proofErr w:type="spellEnd"/>
+              <w:t xml:space="preserve">ar </w:t>
+            </w:r>
             <w:r>
               <w:rPr>
                 <w:rFonts w:ascii="Helvetica" w:hAnsi="Helvetica" w:cs="Helvetica"/>
                 <w:color w:val="4F4F4F"/>
                 <w:shd w:val="clear" w:color="auto" w:fill="FFFFFF"/>
               </w:rPr>
-              <w:t xml:space="preserve"> </w:t>
+              <w:t>D</w:t>
             </w:r>
             <w:r>
               <w:rPr>
@@ -5662,7 +5628,7 @@
                 <w:color w:val="4F4F4F"/>
                 <w:shd w:val="clear" w:color="auto" w:fill="FFFFFF"/>
               </w:rPr>
-              <w:t>signal shall be ensured.</w:t>
+              <w:t>isplay ECU to turn on a warning light.</w:t>
             </w:r>
           </w:p>
         </w:tc>
@@ -5682,7 +5648,7 @@
               <w:spacing w:line="240" w:lineRule="auto"/>
             </w:pPr>
             <w:r>
-              <w:t>B</w:t>
+              <w:t>C</w:t>
             </w:r>
           </w:p>
         </w:tc>
@@ -5702,7 +5668,7 @@
               <w:spacing w:line="240" w:lineRule="auto"/>
             </w:pPr>
             <w:r>
-              <w:t xml:space="preserve">500 </w:t>
+              <w:t xml:space="preserve">50 </w:t>
             </w:r>
             <w:proofErr w:type="spellStart"/>
             <w:r>
@@ -5726,6 +5692,9 @@
               <w:widowControl w:val="0"/>
               <w:spacing w:line="240" w:lineRule="auto"/>
             </w:pPr>
+            <w:r>
+              <w:t>LDW Safety software component</w:t>
+            </w:r>
           </w:p>
         </w:tc>
         <w:tc>
@@ -5744,7 +5713,13 @@
               <w:spacing w:line="240" w:lineRule="auto"/>
             </w:pPr>
             <w:r>
-              <w:t>Lane Departure Warning Torque Request Amplitude shall be set to zero</w:t>
+              <w:t xml:space="preserve">Lane Departure Warning Torque Request </w:t>
+            </w:r>
+            <w:r>
+              <w:t>Frequency</w:t>
+            </w:r>
+            <w:r>
+              <w:t xml:space="preserve"> shall be set to zero</w:t>
             </w:r>
           </w:p>
         </w:tc>
@@ -5793,7 +5768,7 @@
               <w:spacing w:line="240" w:lineRule="auto"/>
             </w:pPr>
             <w:r>
-              <w:t>05</w:t>
+              <w:t>04</w:t>
             </w:r>
           </w:p>
         </w:tc>
@@ -5817,6 +5792,177 @@
                 <w:color w:val="4F4F4F"/>
                 <w:shd w:val="clear" w:color="auto" w:fill="FFFFFF"/>
               </w:rPr>
+              <w:t xml:space="preserve">The validity and integrity of the data transmission for </w:t>
+            </w:r>
+            <w:proofErr w:type="spellStart"/>
+            <w:r>
+              <w:t>Max_Torque_Frequency</w:t>
+            </w:r>
+            <w:proofErr w:type="spellEnd"/>
+            <w:r>
+              <w:rPr>
+                <w:rFonts w:ascii="Helvetica" w:hAnsi="Helvetica" w:cs="Helvetica"/>
+                <w:color w:val="4F4F4F"/>
+                <w:shd w:val="clear" w:color="auto" w:fill="FFFFFF"/>
+              </w:rPr>
+              <w:t xml:space="preserve"> signal shall be ensured.</w:t>
+            </w:r>
+          </w:p>
+        </w:tc>
+        <w:tc>
+          <w:tcPr>
+            <w:tcW w:w="720" w:type="dxa"/>
+            <w:tcMar>
+              <w:top w:w="100" w:type="dxa"/>
+              <w:left w:w="100" w:type="dxa"/>
+              <w:bottom w:w="100" w:type="dxa"/>
+              <w:right w:w="100" w:type="dxa"/>
+            </w:tcMar>
+          </w:tcPr>
+          <w:p>
+            <w:pPr>
+              <w:widowControl w:val="0"/>
+              <w:spacing w:line="240" w:lineRule="auto"/>
+            </w:pPr>
+            <w:r>
+              <w:t>C</w:t>
+            </w:r>
+          </w:p>
+        </w:tc>
+        <w:tc>
+          <w:tcPr>
+            <w:tcW w:w="1080" w:type="dxa"/>
+            <w:tcMar>
+              <w:top w:w="100" w:type="dxa"/>
+              <w:left w:w="100" w:type="dxa"/>
+              <w:bottom w:w="100" w:type="dxa"/>
+              <w:right w:w="100" w:type="dxa"/>
+            </w:tcMar>
+          </w:tcPr>
+          <w:p>
+            <w:pPr>
+              <w:widowControl w:val="0"/>
+              <w:spacing w:line="240" w:lineRule="auto"/>
+            </w:pPr>
+            <w:r>
+              <w:t xml:space="preserve">50 </w:t>
+            </w:r>
+            <w:proofErr w:type="spellStart"/>
+            <w:r>
+              <w:t>ms</w:t>
+            </w:r>
+            <w:proofErr w:type="spellEnd"/>
+          </w:p>
+        </w:tc>
+        <w:tc>
+          <w:tcPr>
+            <w:tcW w:w="1620" w:type="dxa"/>
+            <w:tcMar>
+              <w:top w:w="100" w:type="dxa"/>
+              <w:left w:w="100" w:type="dxa"/>
+              <w:bottom w:w="100" w:type="dxa"/>
+              <w:right w:w="100" w:type="dxa"/>
+            </w:tcMar>
+          </w:tcPr>
+          <w:p>
+            <w:pPr>
+              <w:widowControl w:val="0"/>
+              <w:spacing w:line="240" w:lineRule="auto"/>
+            </w:pPr>
+            <w:r>
+              <w:t>Data Transmission Integrity Check block</w:t>
+            </w:r>
+          </w:p>
+        </w:tc>
+        <w:tc>
+          <w:tcPr>
+            <w:tcW w:w="1505" w:type="dxa"/>
+            <w:tcMar>
+              <w:top w:w="100" w:type="dxa"/>
+              <w:left w:w="100" w:type="dxa"/>
+              <w:bottom w:w="100" w:type="dxa"/>
+              <w:right w:w="100" w:type="dxa"/>
+            </w:tcMar>
+          </w:tcPr>
+          <w:p>
+            <w:pPr>
+              <w:widowControl w:val="0"/>
+              <w:spacing w:line="240" w:lineRule="auto"/>
+            </w:pPr>
+            <w:r>
+              <w:t>Lane Departure Warning Torque Request Frequency shall be set to zero</w:t>
+            </w:r>
+          </w:p>
+        </w:tc>
+      </w:tr>
+      <w:tr>
+        <w:tc>
+          <w:tcPr>
+            <w:tcW w:w="1560" w:type="dxa"/>
+            <w:tcMar>
+              <w:top w:w="100" w:type="dxa"/>
+              <w:left w:w="100" w:type="dxa"/>
+              <w:bottom w:w="100" w:type="dxa"/>
+              <w:right w:w="100" w:type="dxa"/>
+            </w:tcMar>
+          </w:tcPr>
+          <w:p>
+            <w:pPr>
+              <w:widowControl w:val="0"/>
+              <w:spacing w:line="240" w:lineRule="auto"/>
+            </w:pPr>
+            <w:r>
+              <w:t>Technical</w:t>
+            </w:r>
+          </w:p>
+          <w:p>
+            <w:pPr>
+              <w:widowControl w:val="0"/>
+              <w:spacing w:line="240" w:lineRule="auto"/>
+            </w:pPr>
+            <w:r>
+              <w:t>Safety</w:t>
+            </w:r>
+          </w:p>
+          <w:p>
+            <w:pPr>
+              <w:widowControl w:val="0"/>
+              <w:spacing w:line="240" w:lineRule="auto"/>
+            </w:pPr>
+            <w:r>
+              <w:t>Requirement</w:t>
+            </w:r>
+          </w:p>
+          <w:p>
+            <w:pPr>
+              <w:widowControl w:val="0"/>
+              <w:spacing w:line="240" w:lineRule="auto"/>
+            </w:pPr>
+            <w:r>
+              <w:t>05</w:t>
+            </w:r>
+          </w:p>
+        </w:tc>
+        <w:tc>
+          <w:tcPr>
+            <w:tcW w:w="3040" w:type="dxa"/>
+            <w:tcMar>
+              <w:top w:w="100" w:type="dxa"/>
+              <w:left w:w="100" w:type="dxa"/>
+              <w:bottom w:w="100" w:type="dxa"/>
+              <w:right w:w="100" w:type="dxa"/>
+            </w:tcMar>
+          </w:tcPr>
+          <w:p>
+            <w:pPr>
+              <w:widowControl w:val="0"/>
+            </w:pPr>
+            <w:r>
+              <w:rPr>
+                <w:rFonts w:ascii="Helvetica" w:hAnsi="Helvetica" w:cs="Helvetica"/>
+                <w:color w:val="4F4F4F"/>
+                <w:shd w:val="clear" w:color="auto" w:fill="FFFFFF"/>
+              </w:rPr>
               <w:t>Memory test shall be conducted at startup of the EPS ECU to check for any faults in memory.</w:t>
             </w:r>
           </w:p>
@@ -5876,6 +6022,9 @@
               <w:widowControl w:val="0"/>
               <w:spacing w:line="240" w:lineRule="auto"/>
             </w:pPr>
+            <w:r>
+              <w:t>Safety Startup Memory Test block</w:t>
+            </w:r>
           </w:p>
         </w:tc>
         <w:tc>
@@ -5894,7 +6043,7 @@
               <w:spacing w:line="240" w:lineRule="auto"/>
             </w:pPr>
             <w:r>
-              <w:t>Lane Departure Warning Torque Request Amplitude shall be set to zero</w:t>
+              <w:t>Lane Departure Warning Torque Request Frequency shall be set to zero</w:t>
             </w:r>
           </w:p>
         </w:tc>
@@ -5917,6 +6066,8 @@
     </w:p>
     <w:p>
       <w:pPr>
+        <w:keepNext/>
+        <w:keepLines/>
         <w:rPr>
           <w:b/>
         </w:rPr>
@@ -5930,6 +6081,8 @@
     </w:p>
     <w:p>
       <w:pPr>
+        <w:keepNext/>
+        <w:keepLines/>
         <w:rPr>
           <w:b/>
         </w:rPr>
@@ -5937,47 +6090,22 @@
     </w:p>
     <w:p>
       <w:pPr>
-        <w:rPr>
-          <w:b/>
-        </w:rPr>
+        <w:keepNext/>
+        <w:keepLines/>
       </w:pPr>
-      <w:r>
-        <w:rPr>
-          <w:b/>
-          <w:color w:val="B7B7B7"/>
-        </w:rPr>
-        <w:lastRenderedPageBreak/>
-        <w:t xml:space="preserve">[Instructions: Fill in the technical safety requirements for the lane keeping assistance functional safety requirement 02-01. We have provided the associated functional safety requirement in the table below. </w:t>
-      </w:r>
-      <w:proofErr w:type="gramStart"/>
-      <w:r>
-        <w:rPr>
-          <w:b/>
-          <w:color w:val="B7B7B7"/>
-        </w:rPr>
-        <w:t>Hint:.</w:t>
-      </w:r>
-      <w:proofErr w:type="gramEnd"/>
-      <w:r>
-        <w:rPr>
-          <w:b/>
-          <w:color w:val="B7B7B7"/>
-        </w:rPr>
-        <w:t xml:space="preserve"> You can reuse the technical safety requirements from functional safety requirement 01-01. But you need to change the language because we are now looking at a different system. The ASIL and Fault Tolerant Time Interval are different as well.]</w:t>
-      </w:r>
-    </w:p>
-    <w:p/>
-    <w:p>
       <w:r>
         <w:t>Functional Safety Requirement 02-1 with its associated system elements</w:t>
       </w:r>
     </w:p>
     <w:p>
+      <w:pPr>
+        <w:keepNext/>
+        <w:keepLines/>
+      </w:pPr>
       <w:r>
         <w:t>(derived in the functional safety concept)</w:t>
       </w:r>
     </w:p>
-    <w:p/>
     <w:tbl>
       <w:tblPr>
         <w:tblStyle w:val="a6"/>
@@ -6529,6 +6657,66 @@
             <w:pPr>
               <w:widowControl w:val="0"/>
             </w:pPr>
+            <w:r>
+              <w:rPr>
+                <w:rFonts w:ascii="Helvetica" w:hAnsi="Helvetica" w:cs="Helvetica"/>
+                <w:color w:val="4F4F4F"/>
+                <w:shd w:val="clear" w:color="auto" w:fill="FFFFFF"/>
+              </w:rPr>
+              <w:t>The LDW safety component shall ensure that the</w:t>
+            </w:r>
+            <w:r>
+              <w:rPr>
+                <w:rFonts w:ascii="Helvetica" w:hAnsi="Helvetica" w:cs="Helvetica"/>
+                <w:color w:val="4F4F4F"/>
+                <w:shd w:val="clear" w:color="auto" w:fill="FFFFFF"/>
+              </w:rPr>
+              <w:t xml:space="preserve"> </w:t>
+            </w:r>
+            <w:r>
+              <w:rPr>
+                <w:rFonts w:ascii="Helvetica" w:hAnsi="Helvetica" w:cs="Helvetica"/>
+                <w:color w:val="4F4F4F"/>
+                <w:shd w:val="clear" w:color="auto" w:fill="FFFFFF"/>
+              </w:rPr>
+              <w:t>'</w:t>
+            </w:r>
+            <w:proofErr w:type="spellStart"/>
+            <w:r>
+              <w:rPr>
+                <w:rFonts w:ascii="Helvetica" w:hAnsi="Helvetica" w:cs="Helvetica"/>
+                <w:color w:val="4F4F4F"/>
+                <w:shd w:val="clear" w:color="auto" w:fill="FFFFFF"/>
+              </w:rPr>
+              <w:t>LDW_Torque_Request</w:t>
+            </w:r>
+            <w:proofErr w:type="spellEnd"/>
+            <w:r>
+              <w:rPr>
+                <w:rFonts w:ascii="Helvetica" w:hAnsi="Helvetica" w:cs="Helvetica"/>
+                <w:color w:val="4F4F4F"/>
+                <w:shd w:val="clear" w:color="auto" w:fill="FFFFFF"/>
+              </w:rPr>
+              <w:t>' sent to the 'Final electronic power steering Torque' component is below '</w:t>
+            </w:r>
+            <w:proofErr w:type="spellStart"/>
+            <w:r>
+              <w:rPr>
+                <w:rFonts w:ascii="Helvetica" w:hAnsi="Helvetica" w:cs="Helvetica"/>
+                <w:color w:val="4F4F4F"/>
+                <w:shd w:val="clear" w:color="auto" w:fill="FFFFFF"/>
+              </w:rPr>
+              <w:t>Max_Torque_Amplitude</w:t>
+            </w:r>
+            <w:proofErr w:type="spellEnd"/>
+            <w:r>
+              <w:rPr>
+                <w:rFonts w:ascii="Helvetica" w:hAnsi="Helvetica" w:cs="Helvetica"/>
+                <w:color w:val="4F4F4F"/>
+                <w:shd w:val="clear" w:color="auto" w:fill="FFFFFF"/>
+              </w:rPr>
+              <w:t>.</w:t>
+            </w:r>
           </w:p>
         </w:tc>
         <w:tc>
@@ -6546,6 +6734,9 @@
               <w:widowControl w:val="0"/>
               <w:spacing w:line="240" w:lineRule="auto"/>
             </w:pPr>
+            <w:r>
+              <w:t>B</w:t>
+            </w:r>
           </w:p>
         </w:tc>
         <w:tc>
@@ -6563,6 +6754,14 @@
               <w:widowControl w:val="0"/>
               <w:spacing w:line="240" w:lineRule="auto"/>
             </w:pPr>
+            <w:r>
+              <w:t xml:space="preserve">500 </w:t>
+            </w:r>
+            <w:proofErr w:type="spellStart"/>
+            <w:r>
+              <w:t>ms</w:t>
+            </w:r>
+            <w:proofErr w:type="spellEnd"/>
           </w:p>
         </w:tc>
         <w:tc>
@@ -6580,6 +6779,9 @@
               <w:widowControl w:val="0"/>
               <w:spacing w:line="240" w:lineRule="auto"/>
             </w:pPr>
+            <w:r>
+              <w:t>LDW Safety software component</w:t>
+            </w:r>
           </w:p>
         </w:tc>
         <w:tc>
@@ -6597,6 +6799,9 @@
               <w:widowControl w:val="0"/>
               <w:spacing w:line="240" w:lineRule="auto"/>
             </w:pPr>
+            <w:r>
+              <w:t>Lane Departure Warning Torque Request Frequency shall be set to zero</w:t>
+            </w:r>
           </w:p>
         </w:tc>
       </w:tr>
@@ -6662,6 +6867,32 @@
             <w:pPr>
               <w:widowControl w:val="0"/>
             </w:pPr>
+            <w:r>
+              <w:rPr>
+                <w:rFonts w:ascii="Helvetica" w:hAnsi="Helvetica" w:cs="Helvetica"/>
+                <w:color w:val="4F4F4F"/>
+                <w:shd w:val="clear" w:color="auto" w:fill="FFFFFF"/>
+              </w:rPr>
+              <w:t>As soon as a failure is detected by the LDW function, it shall deactivate the LDW feature and the '</w:t>
+            </w:r>
+            <w:proofErr w:type="spellStart"/>
+            <w:r>
+              <w:rPr>
+                <w:rFonts w:ascii="Helvetica" w:hAnsi="Helvetica" w:cs="Helvetica"/>
+                <w:color w:val="4F4F4F"/>
+                <w:shd w:val="clear" w:color="auto" w:fill="FFFFFF"/>
+              </w:rPr>
+              <w:t>LDW_Torque_Request</w:t>
+            </w:r>
+            <w:proofErr w:type="spellEnd"/>
+            <w:r>
+              <w:rPr>
+                <w:rFonts w:ascii="Helvetica" w:hAnsi="Helvetica" w:cs="Helvetica"/>
+                <w:color w:val="4F4F4F"/>
+                <w:shd w:val="clear" w:color="auto" w:fill="FFFFFF"/>
+              </w:rPr>
+              <w:t>' shall be set to zero.</w:t>
+            </w:r>
           </w:p>
         </w:tc>
         <w:tc>
@@ -6679,6 +6910,9 @@
               <w:widowControl w:val="0"/>
               <w:spacing w:line="240" w:lineRule="auto"/>
             </w:pPr>
+            <w:r>
+              <w:t>B</w:t>
+            </w:r>
           </w:p>
         </w:tc>
         <w:tc>
@@ -6696,6 +6930,14 @@
               <w:widowControl w:val="0"/>
               <w:spacing w:line="240" w:lineRule="auto"/>
             </w:pPr>
+            <w:r>
+              <w:t xml:space="preserve">500 </w:t>
+            </w:r>
+            <w:proofErr w:type="spellStart"/>
+            <w:r>
+              <w:t>ms</w:t>
+            </w:r>
+            <w:proofErr w:type="spellEnd"/>
           </w:p>
         </w:tc>
         <w:tc>
@@ -6713,6 +6955,9 @@
               <w:widowControl w:val="0"/>
               <w:spacing w:line="240" w:lineRule="auto"/>
             </w:pPr>
+            <w:r>
+              <w:t>LDW Safety software component</w:t>
+            </w:r>
           </w:p>
         </w:tc>
         <w:tc>
@@ -6730,6 +6975,9 @@
               <w:widowControl w:val="0"/>
               <w:spacing w:line="240" w:lineRule="auto"/>
             </w:pPr>
+            <w:r>
+              <w:t>Lane Departure Warning Torque Request Frequency shall be set to zero</w:t>
+            </w:r>
           </w:p>
         </w:tc>
       </w:tr>
@@ -6795,6 +7043,14 @@
             <w:pPr>
               <w:widowControl w:val="0"/>
             </w:pPr>
+            <w:r>
+              <w:rPr>
+                <w:rFonts w:ascii="Helvetica" w:hAnsi="Helvetica" w:cs="Helvetica"/>
+                <w:color w:val="4F4F4F"/>
+                <w:shd w:val="clear" w:color="auto" w:fill="FFFFFF"/>
+              </w:rPr>
+              <w:t>As soon as the LDW function deactivates the LDW feature, the 'LDW Safety' software block shall send a signal to the car display ECU to turn on a warning light.</w:t>
+            </w:r>
           </w:p>
         </w:tc>
         <w:tc>
@@ -6812,6 +7068,9 @@
               <w:widowControl w:val="0"/>
               <w:spacing w:line="240" w:lineRule="auto"/>
             </w:pPr>
+            <w:r>
+              <w:t>B</w:t>
+            </w:r>
           </w:p>
         </w:tc>
         <w:tc>
@@ -6829,6 +7088,14 @@
               <w:widowControl w:val="0"/>
               <w:spacing w:line="240" w:lineRule="auto"/>
             </w:pPr>
+            <w:r>
+              <w:t xml:space="preserve">500 </w:t>
+            </w:r>
+            <w:proofErr w:type="spellStart"/>
+            <w:r>
+              <w:t>ms</w:t>
+            </w:r>
+            <w:proofErr w:type="spellEnd"/>
           </w:p>
         </w:tc>
         <w:tc>
@@ -6846,6 +7113,9 @@
               <w:widowControl w:val="0"/>
               <w:spacing w:line="240" w:lineRule="auto"/>
             </w:pPr>
+            <w:r>
+              <w:t>LDW Safety software component</w:t>
+            </w:r>
           </w:p>
         </w:tc>
         <w:tc>
@@ -6863,6 +7133,13 @@
               <w:widowControl w:val="0"/>
               <w:spacing w:line="240" w:lineRule="auto"/>
             </w:pPr>
+            <w:r>
+              <w:t xml:space="preserve">Lane Departure Warning Torque Request Frequency </w:t>
+            </w:r>
+            <w:r>
+              <w:lastRenderedPageBreak/>
+              <w:t>shall be set to zero</w:t>
+            </w:r>
           </w:p>
         </w:tc>
       </w:tr>
@@ -6883,6 +7160,7 @@
               <w:spacing w:line="240" w:lineRule="auto"/>
             </w:pPr>
             <w:r>
+              <w:lastRenderedPageBreak/>
               <w:t>Technical</w:t>
             </w:r>
           </w:p>
@@ -6901,11 +7179,7 @@
               <w:spacing w:line="240" w:lineRule="auto"/>
             </w:pPr>
             <w:r>
-              <w:t>Requireme</w:t>
-            </w:r>
-            <w:r>
-              <w:lastRenderedPageBreak/>
-              <w:t>nt</w:t>
+              <w:t>Requirement</w:t>
             </w:r>
           </w:p>
           <w:p>
@@ -6932,6 +7206,32 @@
             <w:pPr>
               <w:widowControl w:val="0"/>
             </w:pPr>
+            <w:r>
+              <w:rPr>
+                <w:rFonts w:ascii="Helvetica" w:hAnsi="Helvetica" w:cs="Helvetica"/>
+                <w:color w:val="4F4F4F"/>
+                <w:shd w:val="clear" w:color="auto" w:fill="FFFFFF"/>
+              </w:rPr>
+              <w:t>The validity and integrity of the data transmission for '</w:t>
+            </w:r>
+            <w:proofErr w:type="spellStart"/>
+            <w:r>
+              <w:rPr>
+                <w:rFonts w:ascii="Helvetica" w:hAnsi="Helvetica" w:cs="Helvetica"/>
+                <w:color w:val="4F4F4F"/>
+                <w:shd w:val="clear" w:color="auto" w:fill="FFFFFF"/>
+              </w:rPr>
+              <w:t>LDW_Torque_Request</w:t>
+            </w:r>
+            <w:proofErr w:type="spellEnd"/>
+            <w:r>
+              <w:rPr>
+                <w:rFonts w:ascii="Helvetica" w:hAnsi="Helvetica" w:cs="Helvetica"/>
+                <w:color w:val="4F4F4F"/>
+                <w:shd w:val="clear" w:color="auto" w:fill="FFFFFF"/>
+              </w:rPr>
+              <w:t>' signal shall be ensured.</w:t>
+            </w:r>
           </w:p>
         </w:tc>
         <w:tc>
@@ -6949,6 +7249,9 @@
               <w:widowControl w:val="0"/>
               <w:spacing w:line="240" w:lineRule="auto"/>
             </w:pPr>
+            <w:r>
+              <w:t>B</w:t>
+            </w:r>
           </w:p>
         </w:tc>
         <w:tc>
@@ -6966,6 +7269,14 @@
               <w:widowControl w:val="0"/>
               <w:spacing w:line="240" w:lineRule="auto"/>
             </w:pPr>
+            <w:r>
+              <w:t xml:space="preserve">500 </w:t>
+            </w:r>
+            <w:proofErr w:type="spellStart"/>
+            <w:r>
+              <w:t>ms</w:t>
+            </w:r>
+            <w:proofErr w:type="spellEnd"/>
           </w:p>
         </w:tc>
         <w:tc>
@@ -6983,6 +7294,9 @@
               <w:widowControl w:val="0"/>
               <w:spacing w:line="240" w:lineRule="auto"/>
             </w:pPr>
+            <w:r>
+              <w:t>Data Transmission Integrity Check block</w:t>
+            </w:r>
           </w:p>
         </w:tc>
         <w:tc>
@@ -7000,6 +7314,9 @@
               <w:widowControl w:val="0"/>
               <w:spacing w:line="240" w:lineRule="auto"/>
             </w:pPr>
+            <w:r>
+              <w:t>Lane Departure Warning Torque Request Frequency shall be set to zero</w:t>
+            </w:r>
           </w:p>
         </w:tc>
       </w:tr>
@@ -7065,6 +7382,14 @@
             <w:pPr>
               <w:widowControl w:val="0"/>
             </w:pPr>
+            <w:r>
+              <w:rPr>
+                <w:rFonts w:ascii="Helvetica" w:hAnsi="Helvetica" w:cs="Helvetica"/>
+                <w:color w:val="4F4F4F"/>
+                <w:shd w:val="clear" w:color="auto" w:fill="FFFFFF"/>
+              </w:rPr>
+              <w:t>Memory test shall be conducted at startup of the EPS ECU to check for any faults in memory.</w:t>
+            </w:r>
           </w:p>
         </w:tc>
         <w:tc>
@@ -7082,6 +7407,9 @@
               <w:widowControl w:val="0"/>
               <w:spacing w:line="240" w:lineRule="auto"/>
             </w:pPr>
+            <w:r>
+              <w:t>A</w:t>
+            </w:r>
           </w:p>
         </w:tc>
         <w:tc>
@@ -7099,6 +7427,9 @@
               <w:widowControl w:val="0"/>
               <w:spacing w:line="240" w:lineRule="auto"/>
             </w:pPr>
+            <w:r>
+              <w:t>Ignition cycle</w:t>
+            </w:r>
           </w:p>
         </w:tc>
         <w:tc>
@@ -7116,6 +7447,9 @@
               <w:widowControl w:val="0"/>
               <w:spacing w:line="240" w:lineRule="auto"/>
             </w:pPr>
+            <w:r>
+              <w:t>Safety Startup Memory Test block</w:t>
+            </w:r>
           </w:p>
         </w:tc>
         <w:tc>
@@ -7133,6 +7467,9 @@
               <w:widowControl w:val="0"/>
               <w:spacing w:line="240" w:lineRule="auto"/>
             </w:pPr>
+            <w:r>
+              <w:t>Lane Departure Warning Torque Request Frequency shall be set to zero</w:t>
+            </w:r>
           </w:p>
         </w:tc>
       </w:tr>
@@ -7149,7 +7486,7 @@
         <w:pStyle w:val="Heading2"/>
         <w:contextualSpacing w:val="0"/>
       </w:pPr>
-      <w:bookmarkStart w:id="21" w:name="_Toc508233118"/>
+      <w:bookmarkStart w:id="21" w:name="_Toc508299217"/>
       <w:r>
         <w:t>Refinement of the System Architecture</w:t>
       </w:r>
@@ -7225,9 +7562,10 @@
         <w:contextualSpacing w:val="0"/>
       </w:pPr>
       <w:bookmarkStart w:id="22" w:name="_8cs5or9n3i4" w:colFirst="0" w:colLast="0"/>
-      <w:bookmarkStart w:id="23" w:name="_Toc508233119"/>
+      <w:bookmarkStart w:id="23" w:name="_Toc508299218"/>
       <w:bookmarkEnd w:id="22"/>
       <w:r>
+        <w:lastRenderedPageBreak/>
         <w:t>Allocation of Technical Safety Requirements to Architecture Elements</w:t>
       </w:r>
       <w:bookmarkEnd w:id="23"/>
@@ -7241,15 +7579,13 @@
         <w:t>F</w:t>
       </w:r>
       <w:r>
-        <w:t xml:space="preserve">or this </w:t>
+        <w:t>or thi</w:t>
       </w:r>
-      <w:proofErr w:type="gramStart"/>
       <w:r>
-        <w:t>particular item</w:t>
+        <w:t>s</w:t>
       </w:r>
-      <w:proofErr w:type="gramEnd"/>
       <w:r>
-        <w:t>, all technical safety requirements are allocated to the Electronic Power Steering ECU</w:t>
+        <w:t xml:space="preserve"> item, all technical safety requirements are allocated to the Electronic Power Steering ECU</w:t>
       </w:r>
     </w:p>
     <w:p/>
@@ -7258,9 +7594,8 @@
         <w:pStyle w:val="Heading2"/>
         <w:contextualSpacing w:val="0"/>
       </w:pPr>
-      <w:bookmarkStart w:id="24" w:name="_Toc508233120"/>
+      <w:bookmarkStart w:id="24" w:name="_Toc508299219"/>
       <w:r>
-        <w:lastRenderedPageBreak/>
         <w:t>Warning and Degradation Concept</w:t>
       </w:r>
       <w:bookmarkEnd w:id="24"/>

</xml_diff>